<commit_message>
Vince 11/16 fix on framework path for mac
</commit_message>
<xml_diff>
--- a/Screenshots/Outage/TS045/TS045.docx
+++ b/Screenshots/Outage/TS045/TS045.docx
@@ -86,52 +86,6 @@
         </w:tc>
       </w:tr>
     </w:tbl>
-    <w:p>
-      <w:r>
-        <w:drawing>
-          <wp:inline xmlns:a="http://schemas.openxmlformats.org/drawingml/2006/main" xmlns:pic="http://schemas.openxmlformats.org/drawingml/2006/picture">
-            <wp:extent cx="5303520" cy="2530221"/>
-            <wp:docPr id="1" name="Picture 1"/>
-            <wp:cNvGraphicFramePr>
-              <a:graphicFrameLocks noChangeAspect="1"/>
-            </wp:cNvGraphicFramePr>
-            <a:graphic>
-              <a:graphicData uri="http://schemas.openxmlformats.org/drawingml/2006/picture">
-                <pic:pic>
-                  <pic:nvPicPr>
-                    <pic:cNvPr id="0" name="TS045_TC117 Step 1.png"/>
-                    <pic:cNvPicPr/>
-                  </pic:nvPicPr>
-                  <pic:blipFill>
-                    <a:blip r:embed="rId9"/>
-                    <a:stretch>
-                      <a:fillRect/>
-                    </a:stretch>
-                  </pic:blipFill>
-                  <pic:spPr>
-                    <a:xfrm>
-                      <a:off x="0" y="0"/>
-                      <a:ext cx="5303520" cy="2530221"/>
-                    </a:xfrm>
-                    <a:prstGeom prst="rect"/>
-                  </pic:spPr>
-                </pic:pic>
-              </a:graphicData>
-            </a:graphic>
-          </wp:inline>
-        </w:drawing>
-      </w:r>
-    </w:p>
-    <w:p>
-      <w:r>
-        <w:br w:type="page"/>
-      </w:r>
-    </w:p>
-    <w:p>
-      <w:r>
-        <w:t>Passed</w:t>
-      </w:r>
-    </w:p>
     <w:sectPr>
       <w:pgSz w:w="12240" w:h="15840"/>
       <w:pgMar w:top="1440" w:right="1800" w:bottom="1440" w:left="1800" w:header="720" w:footer="720" w:gutter="0"/>

</xml_diff>